<commit_message>
Update CongoRDC cash flow
</commit_message>
<xml_diff>
--- a/reports/statements/cashflow/cashflow_formulas.docx
+++ b/reports/statements/cashflow/cashflow_formulas.docx
@@ -2144,7 +2144,21 @@
               <w:rPr>
                 <w:lang w:val="en-US"/>
               </w:rPr>
-              <w:t>+ Gr=D1, credit</w:t>
+              <w:t>+ Gr=D</w:t>
+            </w:r>
+            <w:r>
+              <w:rPr>
+                <w:lang w:val="en-US"/>
+              </w:rPr>
+              <w:t>A</w:t>
+            </w:r>
+            <w:bookmarkStart w:id="0" w:name="_GoBack"/>
+            <w:bookmarkEnd w:id="0"/>
+            <w:r>
+              <w:rPr>
+                <w:lang w:val="en-US"/>
+              </w:rPr>
+              <w:t>1, credit</w:t>
             </w:r>
           </w:p>
           <w:p>
@@ -2306,8 +2320,6 @@
           <w:lang w:val="en-US"/>
         </w:rPr>
       </w:pPr>
-      <w:bookmarkStart w:id="0" w:name="_GoBack"/>
-      <w:bookmarkEnd w:id="0"/>
     </w:p>
     <w:sectPr>
       <w:pgSz w:w="11900" w:h="16840"/>

</xml_diff>

<commit_message>
Update CongoRDC cash flow app
</commit_message>
<xml_diff>
--- a/reports/statements/cashflow/cashflow_formulas.docx
+++ b/reports/statements/cashflow/cashflow_formulas.docx
@@ -824,20 +824,7 @@
               <w:rPr>
                 <w:lang w:val="en-US"/>
               </w:rPr>
-              <w:t xml:space="preserve">=136, total </w:t>
-            </w:r>
-          </w:p>
-          <w:p>
-            <w:pPr>
-              <w:rPr>
-                <w:lang w:val="en-US"/>
-              </w:rPr>
-            </w:pPr>
-            <w:r>
-              <w:rPr>
-                <w:lang w:val="en-US"/>
-              </w:rPr>
-              <w:t>+ Gr=671, total</w:t>
+              <w:t>=136, total</w:t>
             </w:r>
           </w:p>
           <w:p>
@@ -935,7 +922,19 @@
               <w:rPr>
                 <w:lang w:val="en-US"/>
               </w:rPr>
-              <w:t>+ Gr=BA1, total</w:t>
+              <w:t>+ Gr=BA</w:t>
+            </w:r>
+            <w:r>
+              <w:rPr>
+                <w:lang w:val="en-US"/>
+              </w:rPr>
+              <w:t>-</w:t>
+            </w:r>
+            <w:r>
+              <w:rPr>
+                <w:lang w:val="en-US"/>
+              </w:rPr>
+              <w:t>1, total</w:t>
             </w:r>
           </w:p>
           <w:p>
@@ -949,6 +948,19 @@
                 <w:lang w:val="en-US"/>
               </w:rPr>
               <w:t>- Gr=485, total</w:t>
+            </w:r>
+          </w:p>
+          <w:p>
+            <w:pPr>
+              <w:rPr>
+                <w:lang w:val="en-US"/>
+              </w:rPr>
+            </w:pPr>
+            <w:r>
+              <w:rPr>
+                <w:lang w:val="en-US"/>
+              </w:rPr>
+              <w:t>- Gr=4856, total</w:t>
             </w:r>
           </w:p>
         </w:tc>
@@ -1634,6 +1646,21 @@
               <w:t>- Gr=DB1, credit</w:t>
             </w:r>
           </w:p>
+          <w:p>
+            <w:pPr>
+              <w:rPr>
+                <w:lang w:val="en-US"/>
+              </w:rPr>
+            </w:pPr>
+            <w:r>
+              <w:rPr>
+                <w:lang w:val="en-US"/>
+              </w:rPr>
+              <w:t>- Gr=CE, credit</w:t>
+            </w:r>
+            <w:bookmarkStart w:id="0" w:name="_GoBack"/>
+            <w:bookmarkEnd w:id="0"/>
+          </w:p>
         </w:tc>
       </w:tr>
       <w:tr>
@@ -2137,26 +2164,24 @@
           <w:p>
             <w:pPr>
               <w:rPr>
-                <w:lang w:val="en-US"/>
-              </w:rPr>
-            </w:pPr>
-            <w:r>
-              <w:rPr>
-                <w:lang w:val="en-US"/>
+                <w:lang w:val="it-CH"/>
+              </w:rPr>
+            </w:pPr>
+            <w:r>
+              <w:rPr>
+                <w:lang w:val="it-CH"/>
               </w:rPr>
               <w:t>+ Gr=D</w:t>
             </w:r>
             <w:r>
               <w:rPr>
-                <w:lang w:val="en-US"/>
+                <w:lang w:val="it-CH"/>
               </w:rPr>
               <w:t>A</w:t>
             </w:r>
-            <w:bookmarkStart w:id="0" w:name="_GoBack"/>
-            <w:bookmarkEnd w:id="0"/>
-            <w:r>
-              <w:rPr>
-                <w:lang w:val="en-US"/>
+            <w:r>
+              <w:rPr>
+                <w:lang w:val="it-CH"/>
               </w:rPr>
               <w:t>1, credit</w:t>
             </w:r>
@@ -2164,12 +2189,12 @@
           <w:p>
             <w:pPr>
               <w:rPr>
-                <w:lang w:val="en-US"/>
-              </w:rPr>
-            </w:pPr>
-            <w:r>
-              <w:rPr>
-                <w:lang w:val="en-US"/>
+                <w:lang w:val="it-CH"/>
+              </w:rPr>
+            </w:pPr>
+            <w:r>
+              <w:rPr>
+                <w:lang w:val="it-CH"/>
               </w:rPr>
               <w:t>- Gr=4794, debit</w:t>
             </w:r>
@@ -2177,12 +2202,12 @@
           <w:p>
             <w:pPr>
               <w:rPr>
-                <w:lang w:val="en-US"/>
-              </w:rPr>
-            </w:pPr>
-            <w:r>
-              <w:rPr>
-                <w:lang w:val="en-US"/>
+                <w:lang w:val="it-CH"/>
+              </w:rPr>
+            </w:pPr>
+            <w:r>
+              <w:rPr>
+                <w:lang w:val="it-CH"/>
               </w:rPr>
               <w:t>- Gr=4784, debit</w:t>
             </w:r>

</xml_diff>